<commit_message>
modifying word doc using docxtpl
</commit_message>
<xml_diff>
--- a/template.docx
+++ b/template.docx
@@ -373,6 +373,15 @@
                             <w:szCs w:val="24"/>
                           </w:rPr>
                         </w:pPr>
+                        <w:r>
+                          <w:rPr>
+                            <w:rFonts w:ascii="Lato Light" w:hAnsi="Lato Light"/>
+                            <w:color w:val="262626" w:themeColor="text1" w:themeTint="D9"/>
+                            <w:sz w:val="24"/>
+                            <w:szCs w:val="24"/>
+                          </w:rPr>
+                          <w:t>{{NAME}}</w:t>
+                        </w:r>
                       </w:p>
                     </w:tc>
                   </w:tr>

</xml_diff>

<commit_message>
Generate multiple docx file
</commit_message>
<xml_diff>
--- a/template.docx
+++ b/template.docx
@@ -208,6 +208,16 @@
                         </w:pPr>
                         <w:r>
                           <w:rPr>
+                            <w:rFonts w:ascii="Tahoma" w:hAnsi="Tahoma" w:cs="Tahoma"/>
+                            <w:color w:val="222222"/>
+                            <w:sz w:val="21"/>
+                            <w:szCs w:val="21"/>
+                            <w:shd w:val="clear" w:color="auto" w:fill="FFFFFF"/>
+                          </w:rPr>
+                          <w:t>₹</w:t>
+                        </w:r>
+                        <w:r>
+                          <w:rPr>
                             <w:rFonts w:ascii="Lato Light" w:hAnsi="Lato Light"/>
                             <w:color w:val="262626" w:themeColor="text1" w:themeTint="D9"/>
                             <w:sz w:val="24"/>
@@ -281,6 +291,16 @@
                             <w:szCs w:val="24"/>
                           </w:rPr>
                         </w:pPr>
+                        <w:r>
+                          <w:rPr>
+                            <w:rFonts w:ascii="Tahoma" w:hAnsi="Tahoma" w:cs="Tahoma"/>
+                            <w:color w:val="222222"/>
+                            <w:sz w:val="21"/>
+                            <w:szCs w:val="21"/>
+                            <w:shd w:val="clear" w:color="auto" w:fill="FFFFFF"/>
+                          </w:rPr>
+                          <w:t>₹</w:t>
+                        </w:r>
                         <w:r>
                           <w:rPr>
                             <w:rFonts w:ascii="Lato Light" w:hAnsi="Lato Light"/>
@@ -588,6 +608,16 @@
                         </w:pPr>
                         <w:r>
                           <w:rPr>
+                            <w:rFonts w:ascii="Tahoma" w:hAnsi="Tahoma" w:cs="Tahoma"/>
+                            <w:color w:val="222222"/>
+                            <w:sz w:val="21"/>
+                            <w:szCs w:val="21"/>
+                            <w:shd w:val="clear" w:color="auto" w:fill="FFFFFF"/>
+                          </w:rPr>
+                          <w:t>₹</w:t>
+                        </w:r>
+                        <w:r>
+                          <w:rPr>
                             <w:rFonts w:ascii="Lato Light" w:hAnsi="Lato Light"/>
                             <w:color w:val="262626" w:themeColor="text1" w:themeTint="D9"/>
                             <w:sz w:val="32"/>
@@ -617,6 +647,16 @@
                         </w:pPr>
                         <w:r>
                           <w:rPr>
+                            <w:rFonts w:ascii="Tahoma" w:hAnsi="Tahoma" w:cs="Tahoma"/>
+                            <w:color w:val="222222"/>
+                            <w:sz w:val="21"/>
+                            <w:szCs w:val="21"/>
+                            <w:shd w:val="clear" w:color="auto" w:fill="FFFFFF"/>
+                          </w:rPr>
+                          <w:t>₹</w:t>
+                        </w:r>
+                        <w:r>
+                          <w:rPr>
                             <w:rFonts w:ascii="Lato Light" w:hAnsi="Lato Light"/>
                             <w:color w:val="262626" w:themeColor="text1" w:themeTint="D9"/>
                             <w:sz w:val="32"/>
@@ -646,6 +686,16 @@
                         </w:pPr>
                         <w:r>
                           <w:rPr>
+                            <w:rFonts w:ascii="Tahoma" w:hAnsi="Tahoma" w:cs="Tahoma"/>
+                            <w:color w:val="222222"/>
+                            <w:sz w:val="21"/>
+                            <w:szCs w:val="21"/>
+                            <w:shd w:val="clear" w:color="auto" w:fill="FFFFFF"/>
+                          </w:rPr>
+                          <w:t>₹</w:t>
+                        </w:r>
+                        <w:r>
+                          <w:rPr>
                             <w:rFonts w:ascii="Lato Light" w:hAnsi="Lato Light"/>
                             <w:color w:val="262626" w:themeColor="text1" w:themeTint="D9"/>
                             <w:sz w:val="32"/>
@@ -673,6 +723,16 @@
                             <w:szCs w:val="32"/>
                           </w:rPr>
                         </w:pPr>
+                        <w:r>
+                          <w:rPr>
+                            <w:rFonts w:ascii="Tahoma" w:hAnsi="Tahoma" w:cs="Tahoma"/>
+                            <w:color w:val="222222"/>
+                            <w:sz w:val="21"/>
+                            <w:szCs w:val="21"/>
+                            <w:shd w:val="clear" w:color="auto" w:fill="FFFFFF"/>
+                          </w:rPr>
+                          <w:t>₹</w:t>
+                        </w:r>
                         <w:r>
                           <w:rPr>
                             <w:rFonts w:ascii="Lato Light" w:hAnsi="Lato Light"/>
@@ -809,6 +869,7 @@
                             <w:sz w:val="24"/>
                           </w:rPr>
                         </w:pPr>
+                        <w:proofErr w:type="spellStart"/>
                         <w:r>
                           <w:rPr>
                             <w:rFonts w:ascii="Lato" w:hAnsi="Lato"/>
@@ -816,6 +877,7 @@
                           </w:rPr>
                           <w:t>Litres</w:t>
                         </w:r>
+                        <w:proofErr w:type="spellEnd"/>
                       </w:p>
                     </w:tc>
                   </w:tr>
@@ -1789,7 +1851,7 @@
   <a:extraClrSchemeLst/>
   <a:extLst>
     <a:ext uri="{05A4C25C-085E-4340-85A3-A5531E510DB2}">
-      <thm15:themeFamily xmlns:thm15="http://schemas.microsoft.com/office/thememl/2012/main" xmlns="" name="Office Theme" id="{62F939B6-93AF-4DB8-9C6B-D6C7DFDC589F}" vid="{4A3C46E8-61CC-4603-A589-7422A47A8E4A}"/>
+      <thm15:themeFamily xmlns="" xmlns:thm15="http://schemas.microsoft.com/office/thememl/2012/main" name="Office Theme" id="{62F939B6-93AF-4DB8-9C6B-D6C7DFDC589F}" vid="{4A3C46E8-61CC-4603-A589-7422A47A8E4A}"/>
     </a:ext>
   </a:extLst>
 </a:theme>

</xml_diff>